<commit_message>
Rubah semua tarif (abodemen,pertama,kedua,ketiga,jatuh tempo, denda) bisa diseting untuk jangka panjang dan pengecekan format angka.
Rubah sistem tarif flat menjadi 3 tahap perincian
</commit_message>
<xml_diff>
--- a/BumDes/revisi.docx
+++ b/BumDes/revisi.docx
@@ -396,9 +396,15 @@
           <w:numId w:val="1"/>
         </w:numPr>
         <w:ind w:left="425" w:leftChars="0" w:hanging="425" w:firstLineChars="0"/>
-      </w:pPr>
-      <w:r>
-        <w:t>Rubah sistem tarif flat menjadi 3 tahap perincian dan perubahan biaya registrasi. Rubah harga bisa dilakukan di dalam konfigurasi agar suatu saat mudah terjadi perubahan harga.</w:t>
+        <w:rPr>
+          <w:color w:val="FF0000"/>
+        </w:rPr>
+      </w:pPr>
+      <w:r>
+        <w:rPr>
+          <w:color w:val="FF0000"/>
+        </w:rPr>
+        <w:t>Rubah semua tarif (abodemen,pertama,kedua,ketiga,jatuh tempo, denda) bisa diseting untuk jangka panjang dan pengecekan format angka.</w:t>
       </w:r>
     </w:p>
     <w:p>
@@ -410,7 +416,7 @@
         <w:ind w:left="425" w:leftChars="0" w:hanging="425" w:firstLineChars="0"/>
       </w:pPr>
       <w:r>
-        <w:t>Rubah denda juga bisa dikonfigurasi di sistem.</w:t>
+        <w:t xml:space="preserve">Rubah sistem tarif flat menjadi 3 tahap perincian dan perubahan biaya registrasi. </w:t>
       </w:r>
     </w:p>
     <w:p>
@@ -421,8 +427,10 @@
         </w:numPr>
         <w:ind w:left="425" w:leftChars="0" w:hanging="425" w:firstLineChars="0"/>
       </w:pPr>
-      <w:r>
-        <w:t>Rubah sistem jatuh tempo. Sehingga bisa diedit di konfigurasi.</w:t>
+      <w:bookmarkStart w:id="0" w:name="_GoBack"/>
+      <w:bookmarkEnd w:id="0"/>
+      <w:r>
+        <w:t>Rubah pengetikan dusun tidak manual, tapi menggunakan combo box. Kecamatan dll ditampilkan secara otomatis untuk memudahkan registrasi data.</w:t>
       </w:r>
     </w:p>
     <w:p>
@@ -434,7 +442,7 @@
         <w:ind w:left="425" w:leftChars="0" w:hanging="425" w:firstLineChars="0"/>
       </w:pPr>
       <w:r>
-        <w:t>Rubah pengetikan dusun tidak manual, tapi menggunakan combo box. Kecamatan dll ditampilkan secara otomatis untuk memudahkan registrasi data.</w:t>
+        <w:t>ID transaksi di pembelian barang dibuat otomatis, view id dihilangkan saja.</w:t>
       </w:r>
     </w:p>
     <w:p>
@@ -446,7 +454,7 @@
         <w:ind w:left="425" w:leftChars="0" w:hanging="425" w:firstLineChars="0"/>
       </w:pPr>
       <w:r>
-        <w:t>ID transaksi di pembelian barang dibuat otomatis, view id dihilangkan saja.</w:t>
+        <w:t>ID pengeluaran juga dibuat otomatis. Tampilan dihilangkan proses pengetikan ID. (sama sistemnya dgn no 3)</w:t>
       </w:r>
     </w:p>
     <w:p>
@@ -458,7 +466,7 @@
         <w:ind w:left="425" w:leftChars="0" w:hanging="425" w:firstLineChars="0"/>
       </w:pPr>
       <w:r>
-        <w:t>ID pengeluaran juga dibuat otomatis. Tampilan dihilangkan proses pengetikan ID. (sama sistemnya dgn no 3)</w:t>
+        <w:t>ID Barang juga dimasukan ke dalam sistem.</w:t>
       </w:r>
     </w:p>
     <w:p>
@@ -470,7 +478,7 @@
         <w:ind w:left="425" w:leftChars="0" w:hanging="425" w:firstLineChars="0"/>
       </w:pPr>
       <w:r>
-        <w:t>ID Barang juga dimasukan ke dalam sistem.</w:t>
+        <w:t>Setelah 3 bulan denda, diputus.</w:t>
       </w:r>
     </w:p>
     <w:p>
@@ -482,7 +490,7 @@
         <w:ind w:left="425" w:leftChars="0" w:hanging="425" w:firstLineChars="0"/>
       </w:pPr>
       <w:r>
-        <w:t>Setelah 3 bulan denda, diputus.</w:t>
+        <w:t>Buat form informasi keluhan untuk memudahkan petugas mengatur jadwal perbaikan saluran air.</w:t>
       </w:r>
     </w:p>
     <w:p>
@@ -494,22 +502,8 @@
         <w:ind w:left="425" w:leftChars="0" w:hanging="425" w:firstLineChars="0"/>
       </w:pPr>
       <w:r>
-        <w:t>Buat form informasi keluhan untuk memudahkan petugas mengatur jadwal perbaikan saluran air.</w:t>
-      </w:r>
-    </w:p>
-    <w:p>
-      <w:pPr>
-        <w:numPr>
-          <w:ilvl w:val="0"/>
-          <w:numId w:val="1"/>
-        </w:numPr>
-        <w:ind w:left="425" w:leftChars="0" w:hanging="425" w:firstLineChars="0"/>
-      </w:pPr>
-      <w:r>
         <w:t>Perbaiki tampilan home biar ga kosong.</w:t>
       </w:r>
-      <w:bookmarkStart w:id="0" w:name="_GoBack"/>
-      <w:bookmarkEnd w:id="0"/>
     </w:p>
     <w:p>
       <w:pPr>

</xml_diff>

<commit_message>
perubahan biaya registrasi (dapat diseting di konfigurasi).
</commit_message>
<xml_diff>
--- a/BumDes/revisi.docx
+++ b/BumDes/revisi.docx
@@ -416,6 +416,9 @@
         <w:ind w:left="425" w:leftChars="0" w:hanging="425" w:firstLineChars="0"/>
       </w:pPr>
       <w:r>
+        <w:rPr>
+          <w:color w:val="FF0000"/>
+        </w:rPr>
         <w:t xml:space="preserve">Rubah sistem tarif flat menjadi 3 tahap perincian dan perubahan biaya registrasi. </w:t>
       </w:r>
     </w:p>
@@ -427,10 +430,13 @@
         </w:numPr>
         <w:ind w:left="425" w:leftChars="0" w:hanging="425" w:firstLineChars="0"/>
       </w:pPr>
+      <w:r>
+        <w:t>Rubah pengetikan dusun tidak manual, tapi menggunakan combo box. Kecamatan dll ditampilkan secara otomatis untuk memudahkan registrasi data</w:t>
+      </w:r>
       <w:bookmarkStart w:id="0" w:name="_GoBack"/>
       <w:bookmarkEnd w:id="0"/>
       <w:r>
-        <w:t>Rubah pengetikan dusun tidak manual, tapi menggunakan combo box. Kecamatan dll ditampilkan secara otomatis untuk memudahkan registrasi data.</w:t>
+        <w:t>.</w:t>
       </w:r>
     </w:p>
     <w:p>

</xml_diff>

<commit_message>
3.Rubah pengetikan dusun tidak manual, tapi menggunakan combo box. Kecamatan dll ditampilkan secara otomatis untuk memudahkan registrasi data.
</commit_message>
<xml_diff>
--- a/BumDes/revisi.docx
+++ b/BumDes/revisi.docx
@@ -431,12 +431,7 @@
         <w:ind w:left="425" w:leftChars="0" w:hanging="425" w:firstLineChars="0"/>
       </w:pPr>
       <w:r>
-        <w:t>Rubah pengetikan dusun tidak manual, tapi menggunakan combo box. Kecamatan dll ditampilkan secara otomatis untuk memudahkan registrasi data</w:t>
-      </w:r>
-      <w:bookmarkStart w:id="0" w:name="_GoBack"/>
-      <w:bookmarkEnd w:id="0"/>
-      <w:r>
-        <w:t>.</w:t>
+        <w:t>Rubah pengetikan dusun tidak manual, tapi menggunakan combo box. Kecamatan dll ditampilkan secara otomatis untuk memudahkan registrasi data.</w:t>
       </w:r>
     </w:p>
     <w:p>
@@ -509,6 +504,23 @@
       </w:pPr>
       <w:r>
         <w:t>Perbaiki tampilan home biar ga kosong.</w:t>
+      </w:r>
+    </w:p>
+    <w:p>
+      <w:pPr>
+        <w:numPr>
+          <w:ilvl w:val="0"/>
+          <w:numId w:val="1"/>
+        </w:numPr>
+        <w:ind w:left="425" w:leftChars="0" w:hanging="425" w:firstLineChars="0"/>
+      </w:pPr>
+      <w:r>
+        <w:t>Rapihin digit angka supaya ada (2.000</w:t>
+      </w:r>
+      <w:bookmarkStart w:id="0" w:name="_GoBack"/>
+      <w:bookmarkEnd w:id="0"/>
+      <w:r>
+        <w:t>)</w:t>
       </w:r>
     </w:p>
     <w:p>

</xml_diff>

<commit_message>
4.Rubah transaksi penjualan dengan perincian spt no 1.
</commit_message>
<xml_diff>
--- a/BumDes/revisi.docx
+++ b/BumDes/revisi.docx
@@ -429,8 +429,14 @@
           <w:numId w:val="1"/>
         </w:numPr>
         <w:ind w:left="425" w:leftChars="0" w:hanging="425" w:firstLineChars="0"/>
-      </w:pPr>
-      <w:r>
+        <w:rPr>
+          <w:color w:val="FF0000"/>
+        </w:rPr>
+      </w:pPr>
+      <w:r>
+        <w:rPr>
+          <w:color w:val="FF0000"/>
+        </w:rPr>
         <w:t>Rubah pengetikan dusun tidak manual, tapi menggunakan combo box. Kecamatan dll ditampilkan secara otomatis untuk memudahkan registrasi data.</w:t>
       </w:r>
     </w:p>
@@ -441,9 +447,23 @@
           <w:numId w:val="1"/>
         </w:numPr>
         <w:ind w:left="425" w:leftChars="0" w:hanging="425" w:firstLineChars="0"/>
-      </w:pPr>
-      <w:r>
-        <w:t>ID transaksi di pembelian barang dibuat otomatis, view id dihilangkan saja.</w:t>
+        <w:rPr>
+          <w:color w:val="auto"/>
+        </w:rPr>
+      </w:pPr>
+      <w:r>
+        <w:rPr>
+          <w:color w:val="auto"/>
+        </w:rPr>
+        <w:t xml:space="preserve">Rubah transaksi penjualan </w:t>
+      </w:r>
+      <w:bookmarkStart w:id="0" w:name="_GoBack"/>
+      <w:bookmarkEnd w:id="0"/>
+      <w:r>
+        <w:rPr>
+          <w:color w:val="auto"/>
+        </w:rPr>
+        <w:t>dengan perincian spt no 1.</w:t>
       </w:r>
     </w:p>
     <w:p>
@@ -455,7 +475,7 @@
         <w:ind w:left="425" w:leftChars="0" w:hanging="425" w:firstLineChars="0"/>
       </w:pPr>
       <w:r>
-        <w:t>ID pengeluaran juga dibuat otomatis. Tampilan dihilangkan proses pengetikan ID. (sama sistemnya dgn no 3)</w:t>
+        <w:t>ID transaksi di pembelian barang dibuat otomatis, view id dihilangkan saja.</w:t>
       </w:r>
     </w:p>
     <w:p>
@@ -467,7 +487,7 @@
         <w:ind w:left="425" w:leftChars="0" w:hanging="425" w:firstLineChars="0"/>
       </w:pPr>
       <w:r>
-        <w:t>ID Barang juga dimasukan ke dalam sistem.</w:t>
+        <w:t>ID pengeluaran juga dibuat otomatis. Tampilan dihilangkan proses pengetikan ID. (sama sistemnya dgn no 3)</w:t>
       </w:r>
     </w:p>
     <w:p>
@@ -479,7 +499,7 @@
         <w:ind w:left="425" w:leftChars="0" w:hanging="425" w:firstLineChars="0"/>
       </w:pPr>
       <w:r>
-        <w:t>Setelah 3 bulan denda, diputus.</w:t>
+        <w:t>ID Barang juga dimasukan ke dalam sistem.</w:t>
       </w:r>
     </w:p>
     <w:p>
@@ -491,7 +511,7 @@
         <w:ind w:left="425" w:leftChars="0" w:hanging="425" w:firstLineChars="0"/>
       </w:pPr>
       <w:r>
-        <w:t>Buat form informasi keluhan untuk memudahkan petugas mengatur jadwal perbaikan saluran air.</w:t>
+        <w:t>Setelah 3 bulan denda, diputus.</w:t>
       </w:r>
     </w:p>
     <w:p>
@@ -503,7 +523,7 @@
         <w:ind w:left="425" w:leftChars="0" w:hanging="425" w:firstLineChars="0"/>
       </w:pPr>
       <w:r>
-        <w:t>Perbaiki tampilan home biar ga kosong.</w:t>
+        <w:t>Buat form informasi keluhan untuk memudahkan petugas mengatur jadwal perbaikan saluran air.</w:t>
       </w:r>
     </w:p>
     <w:p>
@@ -515,12 +535,19 @@
         <w:ind w:left="425" w:leftChars="0" w:hanging="425" w:firstLineChars="0"/>
       </w:pPr>
       <w:r>
-        <w:t>Rapihin digit angka supaya ada (2.000</w:t>
-      </w:r>
-      <w:bookmarkStart w:id="0" w:name="_GoBack"/>
-      <w:bookmarkEnd w:id="0"/>
-      <w:r>
-        <w:t>)</w:t>
+        <w:t>Perbaiki tampilan home biar ga kosong.</w:t>
+      </w:r>
+    </w:p>
+    <w:p>
+      <w:pPr>
+        <w:numPr>
+          <w:ilvl w:val="0"/>
+          <w:numId w:val="1"/>
+        </w:numPr>
+        <w:ind w:left="425" w:leftChars="0" w:hanging="425" w:firstLineChars="0"/>
+      </w:pPr>
+      <w:r>
+        <w:t>Rapihin digit angka supaya ada (2.000)</w:t>
       </w:r>
     </w:p>
     <w:p>

</xml_diff>

<commit_message>
5.ID transaksi di pembelian barang dibuat otomatis, view id dihilangkan saja. 7.ID Barang juga dimasukan ke dalam sistem.
</commit_message>
<xml_diff>
--- a/BumDes/revisi.docx
+++ b/BumDes/revisi.docx
@@ -385,10 +385,12 @@
       <w:r>
         <w:br w:type="page"/>
       </w:r>
+      <w:bookmarkStart w:id="0" w:name="_GoBack"/>
       <w:r>
         <w:t>RUNDOWN TUGAS :</w:t>
       </w:r>
     </w:p>
+    <w:bookmarkEnd w:id="0"/>
     <w:p>
       <w:pPr>
         <w:numPr>
@@ -448,22 +450,14 @@
         </w:numPr>
         <w:ind w:left="425" w:leftChars="0" w:hanging="425" w:firstLineChars="0"/>
         <w:rPr>
-          <w:color w:val="auto"/>
-        </w:rPr>
-      </w:pPr>
-      <w:r>
-        <w:rPr>
-          <w:color w:val="auto"/>
-        </w:rPr>
-        <w:t xml:space="preserve">Rubah transaksi penjualan </w:t>
-      </w:r>
-      <w:bookmarkStart w:id="0" w:name="_GoBack"/>
-      <w:bookmarkEnd w:id="0"/>
-      <w:r>
-        <w:rPr>
-          <w:color w:val="auto"/>
-        </w:rPr>
-        <w:t>dengan perincian spt no 1.</w:t>
+          <w:color w:val="FF0000"/>
+        </w:rPr>
+      </w:pPr>
+      <w:r>
+        <w:rPr>
+          <w:color w:val="FF0000"/>
+        </w:rPr>
+        <w:t>Rubah transaksi penjualan dengan perincian spt no 1.</w:t>
       </w:r>
     </w:p>
     <w:p>
@@ -473,8 +467,14 @@
           <w:numId w:val="1"/>
         </w:numPr>
         <w:ind w:left="425" w:leftChars="0" w:hanging="425" w:firstLineChars="0"/>
-      </w:pPr>
-      <w:r>
+        <w:rPr>
+          <w:color w:val="FF0000"/>
+        </w:rPr>
+      </w:pPr>
+      <w:r>
+        <w:rPr>
+          <w:color w:val="FF0000"/>
+        </w:rPr>
         <w:t>ID transaksi di pembelian barang dibuat otomatis, view id dihilangkan saja.</w:t>
       </w:r>
     </w:p>
@@ -497,8 +497,14 @@
           <w:numId w:val="1"/>
         </w:numPr>
         <w:ind w:left="425" w:leftChars="0" w:hanging="425" w:firstLineChars="0"/>
-      </w:pPr>
-      <w:r>
+        <w:rPr>
+          <w:color w:val="FF0000"/>
+        </w:rPr>
+      </w:pPr>
+      <w:r>
+        <w:rPr>
+          <w:color w:val="FF0000"/>
+        </w:rPr>
         <w:t>ID Barang juga dimasukan ke dalam sistem.</w:t>
       </w:r>
     </w:p>

</xml_diff>